<commit_message>
tested BNN first try
</commit_message>
<xml_diff>
--- a/_workingFolder/Verinfacht_FrameBridgeModel_Documentation_ParametricModeling_2023_10_30.docx
+++ b/_workingFolder/Verinfacht_FrameBridgeModel_Documentation_ParametricModeling_2023_10_30.docx
@@ -28966,12 +28966,10 @@
       <w:pPr>
         <w:pStyle w:val="Heading3"/>
       </w:pPr>
-      <w:bookmarkStart w:id="62" w:name="_GoBack"/>
       <w:r>
         <w:t>Step 1.1 Homogeneous Reinforcement</w:t>
       </w:r>
     </w:p>
-    <w:bookmarkEnd w:id="62"/>
     <w:p>
       <w:pPr>
         <w:pStyle w:val="DokLauftext"/>
@@ -31076,7 +31074,7 @@
           <w:noProof/>
         </w:rPr>
       </w:pPr>
-      <w:commentRangeStart w:id="63"/>
+      <w:commentRangeStart w:id="62"/>
       <w:r>
         <w:rPr>
           <w:rFonts w:eastAsiaTheme="minorHAnsi"/>
@@ -31084,19 +31082,19 @@
         </w:rPr>
         <w:t>…..</w:t>
       </w:r>
-      <w:commentRangeEnd w:id="63"/>
+      <w:commentRangeEnd w:id="62"/>
       <w:r>
         <w:rPr>
           <w:rStyle w:val="CommentReference"/>
         </w:rPr>
-        <w:commentReference w:id="63"/>
+        <w:commentReference w:id="62"/>
       </w:r>
     </w:p>
     <w:p>
       <w:pPr>
         <w:pStyle w:val="Heading1"/>
       </w:pPr>
-      <w:bookmarkStart w:id="64" w:name="_Toc143521568"/>
+      <w:bookmarkStart w:id="63" w:name="_Toc143521568"/>
       <w:r>
         <w:lastRenderedPageBreak/>
         <w:t>Appendix</w:t>
@@ -31110,7 +31108,7 @@
       <w:r>
         <w:t>–</w:t>
       </w:r>
-      <w:bookmarkEnd w:id="64"/>
+      <w:bookmarkEnd w:id="63"/>
       <w:r>
         <w:t xml:space="preserve"> </w:t>
       </w:r>
@@ -31122,24 +31120,347 @@
           <w:lang w:val="en-US"/>
         </w:rPr>
       </w:pPr>
-      <w:bookmarkStart w:id="65" w:name="_Toc143521569"/>
-      <w:bookmarkStart w:id="66" w:name="_Hlk70630831"/>
+      <w:bookmarkStart w:id="64" w:name="_Hlk70630831"/>
       <w:r>
         <w:rPr>
           <w:lang w:val="en-US"/>
         </w:rPr>
-        <w:t>….</w:t>
+        <w:t>How to Visualize Ansys Model</w:t>
+      </w:r>
+    </w:p>
+    <w:p>
+      <w:pPr>
+        <w:pStyle w:val="DokLauftext"/>
+        <w:numPr>
+          <w:ilvl w:val="0"/>
+          <w:numId w:val="40"/>
+        </w:numPr>
+        <w:rPr>
+          <w:lang w:val="en-US"/>
+        </w:rPr>
+      </w:pPr>
+      <w:r>
+        <w:rPr>
+          <w:lang w:val="en-US"/>
+        </w:rPr>
+        <w:t>Find .</w:t>
+      </w:r>
+      <w:proofErr w:type="spellStart"/>
+      <w:r>
+        <w:rPr>
+          <w:lang w:val="en-US"/>
+        </w:rPr>
+        <w:t>inp</w:t>
+      </w:r>
+      <w:proofErr w:type="spellEnd"/>
+      <w:r>
+        <w:rPr>
+          <w:lang w:val="en-US"/>
+        </w:rPr>
+        <w:t xml:space="preserve"> file of calculation</w:t>
+      </w:r>
+    </w:p>
+    <w:bookmarkEnd w:id="64"/>
+    <w:p>
+      <w:pPr>
+        <w:pStyle w:val="DokLauftext"/>
+        <w:ind w:left="720"/>
+        <w:rPr>
+          <w:lang w:val="en-US"/>
+        </w:rPr>
+      </w:pPr>
+    </w:p>
+    <w:p>
+      <w:pPr>
+        <w:pStyle w:val="DokLauftext"/>
+        <w:rPr>
+          <w:lang w:val="de-CH"/>
+        </w:rPr>
+      </w:pPr>
+      <w:r>
+        <w:rPr>
+          <w:lang w:val="de-CH"/>
+        </w:rPr>
+        <w:t xml:space="preserve">Anschauen der Berechnungen/ </w:t>
+      </w:r>
+      <w:proofErr w:type="spellStart"/>
+      <w:r>
+        <w:rPr>
+          <w:lang w:val="de-CH"/>
+        </w:rPr>
+        <w:t>Ueberpruefungen</w:t>
+      </w:r>
+      <w:proofErr w:type="spellEnd"/>
+      <w:r>
+        <w:rPr>
+          <w:lang w:val="de-CH"/>
+        </w:rPr>
+        <w:t xml:space="preserve"> der Berechnungen:</w:t>
+      </w:r>
+    </w:p>
+    <w:p>
+      <w:pPr>
+        <w:pStyle w:val="DokLauftext"/>
+        <w:rPr>
+          <w:lang w:val="de-CH"/>
+        </w:rPr>
+      </w:pPr>
+      <w:r>
+        <w:rPr>
+          <w:lang w:val="de-CH"/>
+        </w:rPr>
+        <w:t xml:space="preserve">- </w:t>
+      </w:r>
+      <w:proofErr w:type="spellStart"/>
+      <w:r>
+        <w:rPr>
+          <w:lang w:val="de-CH"/>
+        </w:rPr>
+        <w:t>Mechanical</w:t>
+      </w:r>
+      <w:proofErr w:type="spellEnd"/>
+      <w:r>
+        <w:rPr>
+          <w:lang w:val="de-CH"/>
+        </w:rPr>
+        <w:t xml:space="preserve"> ADLP </w:t>
+      </w:r>
+      <w:proofErr w:type="spellStart"/>
+      <w:r>
+        <w:rPr>
+          <w:lang w:val="de-CH"/>
+        </w:rPr>
+        <w:t>Product</w:t>
+      </w:r>
+      <w:proofErr w:type="spellEnd"/>
+      <w:r>
+        <w:rPr>
+          <w:lang w:val="de-CH"/>
+        </w:rPr>
+        <w:t xml:space="preserve"> Launcher öffnen</w:t>
+      </w:r>
+    </w:p>
+    <w:p>
+      <w:pPr>
+        <w:pStyle w:val="DokLauftext"/>
+        <w:rPr>
+          <w:lang w:val="de-CH"/>
+        </w:rPr>
+      </w:pPr>
+      <w:r>
+        <w:rPr>
+          <w:lang w:val="de-CH"/>
+        </w:rPr>
+        <w:t xml:space="preserve">- File </w:t>
+      </w:r>
+      <w:proofErr w:type="spellStart"/>
+      <w:r>
+        <w:rPr>
+          <w:lang w:val="de-CH"/>
+        </w:rPr>
+        <w:t>name</w:t>
+      </w:r>
+      <w:proofErr w:type="spellEnd"/>
+      <w:r>
+        <w:rPr>
+          <w:lang w:val="de-CH"/>
+        </w:rPr>
+        <w:t xml:space="preserve"> geben -&gt; </w:t>
+      </w:r>
+      <w:proofErr w:type="spellStart"/>
+      <w:r>
+        <w:rPr>
+          <w:lang w:val="de-CH"/>
+        </w:rPr>
+        <w:t>run</w:t>
+      </w:r>
+      <w:proofErr w:type="spellEnd"/>
+    </w:p>
+    <w:p>
+      <w:pPr>
+        <w:pStyle w:val="DokLauftext"/>
+        <w:rPr>
+          <w:lang w:val="de-CH"/>
+        </w:rPr>
+      </w:pPr>
+      <w:proofErr w:type="gramStart"/>
+      <w:r>
+        <w:rPr>
+          <w:lang w:val="de-CH"/>
+        </w:rPr>
+        <w:t>- .</w:t>
+      </w:r>
+      <w:proofErr w:type="spellStart"/>
+      <w:r>
+        <w:rPr>
+          <w:lang w:val="de-CH"/>
+        </w:rPr>
+        <w:t>inp</w:t>
+      </w:r>
+      <w:proofErr w:type="spellEnd"/>
+      <w:proofErr w:type="gramEnd"/>
+      <w:r>
+        <w:rPr>
+          <w:lang w:val="de-CH"/>
+        </w:rPr>
+        <w:t xml:space="preserve"> </w:t>
+      </w:r>
+      <w:proofErr w:type="spellStart"/>
+      <w:r>
+        <w:rPr>
+          <w:lang w:val="de-CH"/>
+        </w:rPr>
+        <w:t>file</w:t>
+      </w:r>
+      <w:proofErr w:type="spellEnd"/>
+      <w:r>
+        <w:rPr>
+          <w:lang w:val="de-CH"/>
+        </w:rPr>
+        <w:t xml:space="preserve"> in VS öffnen</w:t>
+      </w:r>
+    </w:p>
+    <w:p>
+      <w:pPr>
+        <w:pStyle w:val="DokLauftext"/>
+        <w:rPr>
+          <w:lang w:val="de-CH"/>
+        </w:rPr>
+      </w:pPr>
+      <w:r>
+        <w:rPr>
+          <w:lang w:val="de-CH"/>
+        </w:rPr>
+        <w:t xml:space="preserve">- in Command </w:t>
+      </w:r>
+      <w:proofErr w:type="spellStart"/>
+      <w:r>
+        <w:rPr>
+          <w:lang w:val="de-CH"/>
+        </w:rPr>
+        <w:t>line</w:t>
+      </w:r>
+      <w:proofErr w:type="spellEnd"/>
+      <w:r>
+        <w:rPr>
+          <w:lang w:val="de-CH"/>
+        </w:rPr>
+        <w:t xml:space="preserve"> in </w:t>
+      </w:r>
+      <w:proofErr w:type="spellStart"/>
+      <w:r>
+        <w:rPr>
+          <w:lang w:val="de-CH"/>
+        </w:rPr>
+        <w:t>launcher</w:t>
+      </w:r>
+      <w:proofErr w:type="spellEnd"/>
+      <w:r>
+        <w:rPr>
+          <w:lang w:val="de-CH"/>
+        </w:rPr>
+        <w:t xml:space="preserve"> den </w:t>
+      </w:r>
+      <w:proofErr w:type="spellStart"/>
+      <w:r>
+        <w:rPr>
+          <w:lang w:val="de-CH"/>
+        </w:rPr>
+        <w:t>text</w:t>
+      </w:r>
+      <w:proofErr w:type="spellEnd"/>
+      <w:r>
+        <w:rPr>
+          <w:lang w:val="de-CH"/>
+        </w:rPr>
+        <w:t xml:space="preserve"> aus </w:t>
+      </w:r>
+      <w:proofErr w:type="gramStart"/>
+      <w:r>
+        <w:rPr>
+          <w:lang w:val="de-CH"/>
+        </w:rPr>
+        <w:t>dem .</w:t>
+      </w:r>
+      <w:proofErr w:type="spellStart"/>
+      <w:r>
+        <w:rPr>
+          <w:lang w:val="de-CH"/>
+        </w:rPr>
+        <w:t>inp</w:t>
+      </w:r>
+      <w:proofErr w:type="spellEnd"/>
+      <w:proofErr w:type="gramEnd"/>
+      <w:r>
+        <w:rPr>
+          <w:lang w:val="de-CH"/>
+        </w:rPr>
+        <w:t xml:space="preserve"> </w:t>
+      </w:r>
+      <w:proofErr w:type="spellStart"/>
+      <w:r>
+        <w:rPr>
+          <w:lang w:val="de-CH"/>
+        </w:rPr>
+        <w:t>file</w:t>
+      </w:r>
+      <w:proofErr w:type="spellEnd"/>
+      <w:r>
+        <w:rPr>
+          <w:lang w:val="de-CH"/>
+        </w:rPr>
+        <w:t xml:space="preserve"> reinkopieren (bis zu der Stelle an der man den code laufen lassen will) --&gt; Enter</w:t>
+      </w:r>
+    </w:p>
+    <w:p>
+      <w:pPr>
+        <w:pStyle w:val="DokLauftext"/>
+        <w:rPr>
+          <w:lang w:val="de-CH"/>
+        </w:rPr>
+      </w:pPr>
+      <w:r>
+        <w:rPr>
+          <w:lang w:val="de-CH"/>
+        </w:rPr>
+        <w:t xml:space="preserve">- In Menu bar: Plot --&gt; </w:t>
+      </w:r>
+      <w:proofErr w:type="spellStart"/>
+      <w:r>
+        <w:rPr>
+          <w:lang w:val="de-CH"/>
+        </w:rPr>
+        <w:t>elements</w:t>
+      </w:r>
+      <w:proofErr w:type="spellEnd"/>
+    </w:p>
+    <w:p>
+      <w:pPr>
+        <w:pStyle w:val="DokLauftext"/>
+        <w:rPr>
+          <w:lang w:val="de-CH"/>
+        </w:rPr>
+      </w:pPr>
+      <w:r>
+        <w:rPr>
+          <w:lang w:val="de-CH"/>
+        </w:rPr>
+        <w:t xml:space="preserve">- </w:t>
+      </w:r>
+      <w:bookmarkStart w:id="65" w:name="_GoBack"/>
+      <w:r>
+        <w:rPr>
+          <w:lang w:val="de-CH"/>
+        </w:rPr>
+        <w:t>/eshape,1,1</w:t>
       </w:r>
       <w:bookmarkEnd w:id="65"/>
-    </w:p>
-    <w:bookmarkEnd w:id="66"/>
-    <w:p>
-      <w:pPr>
-        <w:pStyle w:val="DokLauftext"/>
-        <w:rPr>
-          <w:lang w:val="en-US"/>
-        </w:rPr>
-      </w:pPr>
+      <w:r>
+        <w:rPr>
+          <w:lang w:val="de-CH"/>
+        </w:rPr>
+        <w:t xml:space="preserve"> (zeigt dir auch noch die dicken an)</w:t>
+      </w:r>
     </w:p>
     <w:sectPr>
       <w:footerReference w:type="default" r:id="rId61"/>
@@ -31947,7 +32268,7 @@
       </w:r>
     </w:p>
   </w:comment>
-  <w:comment w:id="63" w:author="Kuhn  Sophia" w:date="2023-11-17T09:34:00Z" w:initials="KS">
+  <w:comment w:id="62" w:author="Kuhn  Sophia" w:date="2023-11-17T09:34:00Z" w:initials="KS">
     <w:p>
       <w:pPr>
         <w:pStyle w:val="CommentText"/>
@@ -32094,14 +32415,27 @@
           <w:r>
             <w:t xml:space="preserve"> / </w:t>
           </w:r>
-          <w:fldSimple w:instr=" SECTIONPAGES  \* roman  \* MERGEFORMAT ">
-            <w:r>
-              <w:rPr>
-                <w:noProof/>
-              </w:rPr>
-              <w:t>iii</w:t>
-            </w:r>
-          </w:fldSimple>
+          <w:r>
+            <w:fldChar w:fldCharType="begin"/>
+          </w:r>
+          <w:r>
+            <w:instrText xml:space="preserve"> SECTIONPAGES  \* roman  \* MERGEFORMAT </w:instrText>
+          </w:r>
+          <w:r>
+            <w:fldChar w:fldCharType="separate"/>
+          </w:r>
+          <w:r>
+            <w:rPr>
+              <w:noProof/>
+            </w:rPr>
+            <w:t>iii</w:t>
+          </w:r>
+          <w:r>
+            <w:rPr>
+              <w:noProof/>
+            </w:rPr>
+            <w:fldChar w:fldCharType="end"/>
+          </w:r>
         </w:p>
       </w:tc>
     </w:tr>
@@ -32228,14 +32562,27 @@
           <w:r>
             <w:t xml:space="preserve"> / </w:t>
           </w:r>
-          <w:fldSimple w:instr=" SECTIONPAGES  \* Arabic  \* MERGEFORMAT ">
-            <w:r>
-              <w:rPr>
-                <w:noProof/>
-              </w:rPr>
-              <w:t>38</w:t>
-            </w:r>
-          </w:fldSimple>
+          <w:r>
+            <w:fldChar w:fldCharType="begin"/>
+          </w:r>
+          <w:r>
+            <w:instrText xml:space="preserve"> SECTIONPAGES  \* Arabic  \* MERGEFORMAT </w:instrText>
+          </w:r>
+          <w:r>
+            <w:fldChar w:fldCharType="separate"/>
+          </w:r>
+          <w:r>
+            <w:rPr>
+              <w:noProof/>
+            </w:rPr>
+            <w:t>38</w:t>
+          </w:r>
+          <w:r>
+            <w:rPr>
+              <w:noProof/>
+            </w:rPr>
+            <w:fldChar w:fldCharType="end"/>
+          </w:r>
         </w:p>
       </w:tc>
     </w:tr>
@@ -32289,25 +32636,51 @@
         <w:lang w:val="en-US"/>
       </w:rPr>
     </w:pPr>
-    <w:fldSimple w:instr=" STYLEREF  Projekt_Name  \* MERGEFORMAT ">
-      <w:r>
-        <w:rPr>
-          <w:noProof/>
-        </w:rPr>
-        <w:t>Parametric Modelling</w:t>
-      </w:r>
-    </w:fldSimple>
+    <w:r>
+      <w:fldChar w:fldCharType="begin"/>
+    </w:r>
+    <w:r>
+      <w:instrText xml:space="preserve"> STYLEREF  Projekt_Name  \* MERGEFORMAT </w:instrText>
+    </w:r>
+    <w:r>
+      <w:fldChar w:fldCharType="separate"/>
+    </w:r>
+    <w:r>
+      <w:rPr>
+        <w:noProof/>
+      </w:rPr>
+      <w:t>Parametric Modelling</w:t>
+    </w:r>
+    <w:r>
+      <w:rPr>
+        <w:noProof/>
+      </w:rPr>
+      <w:fldChar w:fldCharType="end"/>
+    </w:r>
     <w:r>
       <w:t xml:space="preserve"> | </w:t>
     </w:r>
-    <w:fldSimple w:instr=" STYLEREF  Dok_Titel  \* MERGEFORMAT ">
-      <w:r>
-        <w:rPr>
-          <w:noProof/>
-        </w:rPr>
-        <w:t>Frame Bridge Model</w:t>
-      </w:r>
-    </w:fldSimple>
+    <w:r>
+      <w:fldChar w:fldCharType="begin"/>
+    </w:r>
+    <w:r>
+      <w:instrText xml:space="preserve"> STYLEREF  Dok_Titel  \* MERGEFORMAT </w:instrText>
+    </w:r>
+    <w:r>
+      <w:fldChar w:fldCharType="separate"/>
+    </w:r>
+    <w:r>
+      <w:rPr>
+        <w:noProof/>
+      </w:rPr>
+      <w:t>Frame Bridge Model</w:t>
+    </w:r>
+    <w:r>
+      <w:rPr>
+        <w:noProof/>
+      </w:rPr>
+      <w:fldChar w:fldCharType="end"/>
+    </w:r>
     <w:r>
       <w:ptab w:relativeTo="margin" w:alignment="right" w:leader="none"/>
     </w:r>
@@ -34271,9 +34644,9 @@
     </w:lvl>
   </w:abstractNum>
   <w:abstractNum w:abstractNumId="17" w15:restartNumberingAfterBreak="0">
-    <w:nsid w:val="4321053C"/>
+    <w:nsid w:val="41D84B21"/>
     <w:multiLevelType w:val="hybridMultilevel"/>
-    <w:tmpl w:val="5B646DCA"/>
+    <w:tmpl w:val="39921A7C"/>
     <w:lvl w:ilvl="0" w:tplc="0807000F">
       <w:start w:val="1"/>
       <w:numFmt w:val="decimal"/>
@@ -34360,6 +34733,95 @@
     </w:lvl>
   </w:abstractNum>
   <w:abstractNum w:abstractNumId="18" w15:restartNumberingAfterBreak="0">
+    <w:nsid w:val="4321053C"/>
+    <w:multiLevelType w:val="hybridMultilevel"/>
+    <w:tmpl w:val="5B646DCA"/>
+    <w:lvl w:ilvl="0" w:tplc="0807000F">
+      <w:start w:val="1"/>
+      <w:numFmt w:val="decimal"/>
+      <w:lvlText w:val="%1."/>
+      <w:lvlJc w:val="left"/>
+      <w:pPr>
+        <w:ind w:left="720" w:hanging="360"/>
+      </w:pPr>
+      <w:rPr>
+        <w:rFonts w:hint="default"/>
+      </w:rPr>
+    </w:lvl>
+    <w:lvl w:ilvl="1" w:tplc="08070019" w:tentative="1">
+      <w:start w:val="1"/>
+      <w:numFmt w:val="lowerLetter"/>
+      <w:lvlText w:val="%2."/>
+      <w:lvlJc w:val="left"/>
+      <w:pPr>
+        <w:ind w:left="1440" w:hanging="360"/>
+      </w:pPr>
+    </w:lvl>
+    <w:lvl w:ilvl="2" w:tplc="0807001B" w:tentative="1">
+      <w:start w:val="1"/>
+      <w:numFmt w:val="lowerRoman"/>
+      <w:lvlText w:val="%3."/>
+      <w:lvlJc w:val="right"/>
+      <w:pPr>
+        <w:ind w:left="2160" w:hanging="180"/>
+      </w:pPr>
+    </w:lvl>
+    <w:lvl w:ilvl="3" w:tplc="0807000F" w:tentative="1">
+      <w:start w:val="1"/>
+      <w:numFmt w:val="decimal"/>
+      <w:lvlText w:val="%4."/>
+      <w:lvlJc w:val="left"/>
+      <w:pPr>
+        <w:ind w:left="2880" w:hanging="360"/>
+      </w:pPr>
+    </w:lvl>
+    <w:lvl w:ilvl="4" w:tplc="08070019" w:tentative="1">
+      <w:start w:val="1"/>
+      <w:numFmt w:val="lowerLetter"/>
+      <w:lvlText w:val="%5."/>
+      <w:lvlJc w:val="left"/>
+      <w:pPr>
+        <w:ind w:left="3600" w:hanging="360"/>
+      </w:pPr>
+    </w:lvl>
+    <w:lvl w:ilvl="5" w:tplc="0807001B" w:tentative="1">
+      <w:start w:val="1"/>
+      <w:numFmt w:val="lowerRoman"/>
+      <w:lvlText w:val="%6."/>
+      <w:lvlJc w:val="right"/>
+      <w:pPr>
+        <w:ind w:left="4320" w:hanging="180"/>
+      </w:pPr>
+    </w:lvl>
+    <w:lvl w:ilvl="6" w:tplc="0807000F" w:tentative="1">
+      <w:start w:val="1"/>
+      <w:numFmt w:val="decimal"/>
+      <w:lvlText w:val="%7."/>
+      <w:lvlJc w:val="left"/>
+      <w:pPr>
+        <w:ind w:left="5040" w:hanging="360"/>
+      </w:pPr>
+    </w:lvl>
+    <w:lvl w:ilvl="7" w:tplc="08070019" w:tentative="1">
+      <w:start w:val="1"/>
+      <w:numFmt w:val="lowerLetter"/>
+      <w:lvlText w:val="%8."/>
+      <w:lvlJc w:val="left"/>
+      <w:pPr>
+        <w:ind w:left="5760" w:hanging="360"/>
+      </w:pPr>
+    </w:lvl>
+    <w:lvl w:ilvl="8" w:tplc="0807001B" w:tentative="1">
+      <w:start w:val="1"/>
+      <w:numFmt w:val="lowerRoman"/>
+      <w:lvlText w:val="%9."/>
+      <w:lvlJc w:val="right"/>
+      <w:pPr>
+        <w:ind w:left="6480" w:hanging="180"/>
+      </w:pPr>
+    </w:lvl>
+  </w:abstractNum>
+  <w:abstractNum w:abstractNumId="19" w15:restartNumberingAfterBreak="0">
     <w:nsid w:val="48F40A0C"/>
     <w:multiLevelType w:val="hybridMultilevel"/>
     <w:tmpl w:val="1902EA4E"/>
@@ -34472,7 +34934,7 @@
       </w:rPr>
     </w:lvl>
   </w:abstractNum>
-  <w:abstractNum w:abstractNumId="19" w15:restartNumberingAfterBreak="0">
+  <w:abstractNum w:abstractNumId="20" w15:restartNumberingAfterBreak="0">
     <w:nsid w:val="496F7D71"/>
     <w:multiLevelType w:val="multilevel"/>
     <w:tmpl w:val="55286234"/>
@@ -34658,7 +35120,7 @@
       </w:rPr>
     </w:lvl>
   </w:abstractNum>
-  <w:abstractNum w:abstractNumId="20" w15:restartNumberingAfterBreak="0">
+  <w:abstractNum w:abstractNumId="21" w15:restartNumberingAfterBreak="0">
     <w:nsid w:val="4ACF1D2D"/>
     <w:multiLevelType w:val="multilevel"/>
     <w:tmpl w:val="F6BC327C"/>
@@ -34773,7 +35235,7 @@
       </w:rPr>
     </w:lvl>
   </w:abstractNum>
-  <w:abstractNum w:abstractNumId="21" w15:restartNumberingAfterBreak="0">
+  <w:abstractNum w:abstractNumId="22" w15:restartNumberingAfterBreak="0">
     <w:nsid w:val="50FF0738"/>
     <w:multiLevelType w:val="hybridMultilevel"/>
     <w:tmpl w:val="CC2E97D6"/>
@@ -34886,7 +35348,7 @@
       </w:rPr>
     </w:lvl>
   </w:abstractNum>
-  <w:abstractNum w:abstractNumId="22" w15:restartNumberingAfterBreak="0">
+  <w:abstractNum w:abstractNumId="23" w15:restartNumberingAfterBreak="0">
     <w:nsid w:val="5279404B"/>
     <w:multiLevelType w:val="hybridMultilevel"/>
     <w:tmpl w:val="311A2B8C"/>
@@ -34999,7 +35461,7 @@
       </w:rPr>
     </w:lvl>
   </w:abstractNum>
-  <w:abstractNum w:abstractNumId="23" w15:restartNumberingAfterBreak="0">
+  <w:abstractNum w:abstractNumId="24" w15:restartNumberingAfterBreak="0">
     <w:nsid w:val="54AF03EF"/>
     <w:multiLevelType w:val="hybridMultilevel"/>
     <w:tmpl w:val="1CC6632C"/>
@@ -35111,7 +35573,7 @@
       </w:rPr>
     </w:lvl>
   </w:abstractNum>
-  <w:abstractNum w:abstractNumId="24" w15:restartNumberingAfterBreak="0">
+  <w:abstractNum w:abstractNumId="25" w15:restartNumberingAfterBreak="0">
     <w:nsid w:val="55E576E7"/>
     <w:multiLevelType w:val="hybridMultilevel"/>
     <w:tmpl w:val="A6BCFEEC"/>
@@ -35253,7 +35715,7 @@
       </w:rPr>
     </w:lvl>
   </w:abstractNum>
-  <w:abstractNum w:abstractNumId="25" w15:restartNumberingAfterBreak="0">
+  <w:abstractNum w:abstractNumId="26" w15:restartNumberingAfterBreak="0">
     <w:nsid w:val="5B5358AC"/>
     <w:multiLevelType w:val="hybridMultilevel"/>
     <w:tmpl w:val="FB4ADA48"/>
@@ -35342,7 +35804,7 @@
       </w:pPr>
     </w:lvl>
   </w:abstractNum>
-  <w:abstractNum w:abstractNumId="26" w15:restartNumberingAfterBreak="0">
+  <w:abstractNum w:abstractNumId="27" w15:restartNumberingAfterBreak="0">
     <w:nsid w:val="6AAF7BE9"/>
     <w:multiLevelType w:val="hybridMultilevel"/>
     <w:tmpl w:val="B2FACF5A"/>
@@ -35454,7 +35916,7 @@
       </w:rPr>
     </w:lvl>
   </w:abstractNum>
-  <w:abstractNum w:abstractNumId="27" w15:restartNumberingAfterBreak="0">
+  <w:abstractNum w:abstractNumId="28" w15:restartNumberingAfterBreak="0">
     <w:nsid w:val="721C7B90"/>
     <w:multiLevelType w:val="hybridMultilevel"/>
     <w:tmpl w:val="8ED89E22"/>
@@ -35570,7 +36032,7 @@
       </w:pPr>
     </w:lvl>
   </w:abstractNum>
-  <w:abstractNum w:abstractNumId="28" w15:restartNumberingAfterBreak="0">
+  <w:abstractNum w:abstractNumId="29" w15:restartNumberingAfterBreak="0">
     <w:nsid w:val="7978430B"/>
     <w:multiLevelType w:val="hybridMultilevel"/>
     <w:tmpl w:val="E64A2F14"/>
@@ -35659,7 +36121,7 @@
       </w:pPr>
     </w:lvl>
   </w:abstractNum>
-  <w:abstractNum w:abstractNumId="29" w15:restartNumberingAfterBreak="0">
+  <w:abstractNum w:abstractNumId="30" w15:restartNumberingAfterBreak="0">
     <w:nsid w:val="799477BC"/>
     <w:multiLevelType w:val="hybridMultilevel"/>
     <w:tmpl w:val="423C5350"/>
@@ -35772,7 +36234,7 @@
       </w:rPr>
     </w:lvl>
   </w:abstractNum>
-  <w:abstractNum w:abstractNumId="30" w15:restartNumberingAfterBreak="0">
+  <w:abstractNum w:abstractNumId="31" w15:restartNumberingAfterBreak="0">
     <w:nsid w:val="7C3B33B8"/>
     <w:multiLevelType w:val="hybridMultilevel"/>
     <w:tmpl w:val="B1164752"/>
@@ -35885,7 +36347,7 @@
       </w:rPr>
     </w:lvl>
   </w:abstractNum>
-  <w:abstractNum w:abstractNumId="31" w15:restartNumberingAfterBreak="0">
+  <w:abstractNum w:abstractNumId="32" w15:restartNumberingAfterBreak="0">
     <w:nsid w:val="7CF04448"/>
     <w:multiLevelType w:val="multilevel"/>
     <w:tmpl w:val="08070025"/>
@@ -35980,7 +36442,7 @@
       </w:pPr>
     </w:lvl>
   </w:abstractNum>
-  <w:abstractNum w:abstractNumId="32" w15:restartNumberingAfterBreak="0">
+  <w:abstractNum w:abstractNumId="33" w15:restartNumberingAfterBreak="0">
     <w:nsid w:val="7D9761F1"/>
     <w:multiLevelType w:val="hybridMultilevel"/>
     <w:tmpl w:val="BC905A08"/>
@@ -36097,46 +36559,46 @@
     <w:abstractNumId w:val="13"/>
   </w:num>
   <w:num w:numId="2">
-    <w:abstractNumId w:val="27"/>
+    <w:abstractNumId w:val="28"/>
   </w:num>
   <w:num w:numId="3">
     <w:abstractNumId w:val="15"/>
   </w:num>
   <w:num w:numId="4">
-    <w:abstractNumId w:val="19"/>
+    <w:abstractNumId w:val="20"/>
   </w:num>
   <w:num w:numId="5">
-    <w:abstractNumId w:val="24"/>
+    <w:abstractNumId w:val="25"/>
   </w:num>
   <w:num w:numId="6">
-    <w:abstractNumId w:val="24"/>
+    <w:abstractNumId w:val="25"/>
   </w:num>
   <w:num w:numId="7">
-    <w:abstractNumId w:val="20"/>
+    <w:abstractNumId w:val="21"/>
   </w:num>
   <w:num w:numId="8">
-    <w:abstractNumId w:val="20"/>
+    <w:abstractNumId w:val="21"/>
   </w:num>
   <w:num w:numId="9">
-    <w:abstractNumId w:val="20"/>
+    <w:abstractNumId w:val="21"/>
   </w:num>
   <w:num w:numId="10">
-    <w:abstractNumId w:val="20"/>
+    <w:abstractNumId w:val="21"/>
   </w:num>
   <w:num w:numId="11">
     <w:abstractNumId w:val="7"/>
   </w:num>
   <w:num w:numId="12">
-    <w:abstractNumId w:val="19"/>
+    <w:abstractNumId w:val="20"/>
   </w:num>
   <w:num w:numId="13">
-    <w:abstractNumId w:val="29"/>
+    <w:abstractNumId w:val="30"/>
   </w:num>
   <w:num w:numId="14">
-    <w:abstractNumId w:val="31"/>
+    <w:abstractNumId w:val="32"/>
   </w:num>
   <w:num w:numId="15">
-    <w:abstractNumId w:val="20"/>
+    <w:abstractNumId w:val="21"/>
     <w:lvlOverride w:ilvl="0">
       <w:startOverride w:val="1"/>
     </w:lvlOverride>
@@ -36166,28 +36628,28 @@
     </w:lvlOverride>
   </w:num>
   <w:num w:numId="16">
-    <w:abstractNumId w:val="17"/>
+    <w:abstractNumId w:val="18"/>
   </w:num>
   <w:num w:numId="17">
     <w:abstractNumId w:val="6"/>
   </w:num>
   <w:num w:numId="18">
-    <w:abstractNumId w:val="28"/>
+    <w:abstractNumId w:val="29"/>
   </w:num>
   <w:num w:numId="19">
     <w:abstractNumId w:val="4"/>
   </w:num>
   <w:num w:numId="20">
-    <w:abstractNumId w:val="22"/>
+    <w:abstractNumId w:val="23"/>
   </w:num>
   <w:num w:numId="21">
-    <w:abstractNumId w:val="18"/>
+    <w:abstractNumId w:val="19"/>
   </w:num>
   <w:num w:numId="22">
     <w:abstractNumId w:val="11"/>
   </w:num>
   <w:num w:numId="23">
-    <w:abstractNumId w:val="30"/>
+    <w:abstractNumId w:val="31"/>
   </w:num>
   <w:num w:numId="24">
     <w:abstractNumId w:val="1"/>
@@ -36202,7 +36664,7 @@
     <w:abstractNumId w:val="5"/>
   </w:num>
   <w:num w:numId="28">
-    <w:abstractNumId w:val="23"/>
+    <w:abstractNumId w:val="24"/>
   </w:num>
   <w:num w:numId="29">
     <w:abstractNumId w:val="3"/>
@@ -36211,7 +36673,7 @@
     <w:abstractNumId w:val="12"/>
   </w:num>
   <w:num w:numId="31">
-    <w:abstractNumId w:val="21"/>
+    <w:abstractNumId w:val="22"/>
   </w:num>
   <w:num w:numId="32">
     <w:abstractNumId w:val="14"/>
@@ -36220,7 +36682,7 @@
     <w:abstractNumId w:val="16"/>
   </w:num>
   <w:num w:numId="34">
-    <w:abstractNumId w:val="26"/>
+    <w:abstractNumId w:val="27"/>
   </w:num>
   <w:num w:numId="35">
     <w:abstractNumId w:val="0"/>
@@ -36232,10 +36694,13 @@
     <w:abstractNumId w:val="9"/>
   </w:num>
   <w:num w:numId="38">
-    <w:abstractNumId w:val="32"/>
+    <w:abstractNumId w:val="33"/>
   </w:num>
   <w:num w:numId="39">
-    <w:abstractNumId w:val="25"/>
+    <w:abstractNumId w:val="26"/>
+  </w:num>
+  <w:num w:numId="40">
+    <w:abstractNumId w:val="17"/>
   </w:num>
   <w:numIdMacAtCleanup w:val="4"/>
 </w:numbering>
@@ -38715,7 +39180,7 @@
 </file>
 
 <file path=customXml/itemProps1.xml><?xml version="1.0" encoding="utf-8"?>
-<ds:datastoreItem xmlns:ds="http://schemas.openxmlformats.org/officeDocument/2006/customXml" ds:itemID="{BF8F814C-02BF-4A39-B37F-B4DA281CDD1B}">
+<ds:datastoreItem xmlns:ds="http://schemas.openxmlformats.org/officeDocument/2006/customXml" ds:itemID="{3C10E87E-6AE7-4CA8-BE4A-13D7D2A2934F}">
   <ds:schemaRefs>
     <ds:schemaRef ds:uri="http://schemas.openxmlformats.org/officeDocument/2006/bibliography"/>
   </ds:schemaRefs>

</xml_diff>